<commit_message>
Criado os driagramas de sequencia CadastroVisitante - EfetuarReserva - CancelarReserva
</commit_message>
<xml_diff>
--- a/Documentos/Caso_Cooptel_Final.docx
+++ b/Documentos/Caso_Cooptel_Final.docx
@@ -3584,6 +3584,22 @@
     </w:p>
     <w:p>
       <w:pPr>
+        <w:widowControl/>
+        <w:suppressAutoHyphens w:val="0"/>
+        <w:spacing w:after="200" w:line="276" w:lineRule="auto"/>
+        <w:rPr>
+          <w:u w:val="single"/>
+        </w:rPr>
+      </w:pPr>
+      <w:r>
+        <w:rPr>
+          <w:u w:val="single"/>
+        </w:rPr>
+        <w:br w:type="page"/>
+      </w:r>
+    </w:p>
+    <w:p>
+      <w:pPr>
         <w:shd w:val="clear" w:color="auto" w:fill="CCCCFF"/>
         <w:spacing w:line="100" w:lineRule="atLeast"/>
         <w:jc w:val="both"/>
@@ -3592,6 +3608,7 @@
         <w:rPr>
           <w:u w:val="single"/>
         </w:rPr>
+        <w:lastRenderedPageBreak/>
         <w:t>Caso de Uso</w:t>
       </w:r>
       <w:r>
@@ -3609,6 +3626,171 @@
         <w:spacing w:line="100" w:lineRule="atLeast"/>
         <w:jc w:val="both"/>
       </w:pPr>
+    </w:p>
+    <w:p>
+      <w:pPr>
+        <w:spacing w:line="100" w:lineRule="atLeast"/>
+        <w:jc w:val="both"/>
+      </w:pPr>
+      <w:r>
+        <w:rPr>
+          <w:noProof/>
+        </w:rPr>
+        <w:drawing>
+          <wp:inline distT="0" distB="0" distL="0" distR="0">
+            <wp:extent cx="5400040" cy="3148330"/>
+            <wp:effectExtent l="0" t="0" r="0" b="0"/>
+            <wp:docPr id="7" name="Imagem 7"/>
+            <wp:cNvGraphicFramePr>
+              <a:graphicFrameLocks xmlns:a="http://schemas.openxmlformats.org/drawingml/2006/main" noChangeAspect="1"/>
+            </wp:cNvGraphicFramePr>
+            <a:graphic xmlns:a="http://schemas.openxmlformats.org/drawingml/2006/main">
+              <a:graphicData uri="http://schemas.openxmlformats.org/drawingml/2006/picture">
+                <pic:pic xmlns:pic="http://schemas.openxmlformats.org/drawingml/2006/picture">
+                  <pic:nvPicPr>
+                    <pic:cNvPr id="0" name="CadastroVisitante.png"/>
+                    <pic:cNvPicPr/>
+                  </pic:nvPicPr>
+                  <pic:blipFill>
+                    <a:blip r:embed="rId18">
+                      <a:extLst>
+                        <a:ext uri="{28A0092B-C50C-407E-A947-70E740481C1C}">
+                          <a14:useLocalDpi xmlns:a14="http://schemas.microsoft.com/office/drawing/2010/main" val="0"/>
+                        </a:ext>
+                      </a:extLst>
+                    </a:blip>
+                    <a:stretch>
+                      <a:fillRect/>
+                    </a:stretch>
+                  </pic:blipFill>
+                  <pic:spPr>
+                    <a:xfrm>
+                      <a:off x="0" y="0"/>
+                      <a:ext cx="5400040" cy="3148330"/>
+                    </a:xfrm>
+                    <a:prstGeom prst="rect">
+                      <a:avLst/>
+                    </a:prstGeom>
+                  </pic:spPr>
+                </pic:pic>
+              </a:graphicData>
+            </a:graphic>
+          </wp:inline>
+        </w:drawing>
+      </w:r>
+    </w:p>
+    <w:p>
+      <w:pPr>
+        <w:spacing w:line="100" w:lineRule="atLeast"/>
+        <w:jc w:val="both"/>
+      </w:pPr>
+      <w:r>
+        <w:rPr>
+          <w:noProof/>
+        </w:rPr>
+        <w:drawing>
+          <wp:inline distT="0" distB="0" distL="0" distR="0">
+            <wp:extent cx="5400040" cy="3491230"/>
+            <wp:effectExtent l="0" t="0" r="0" b="0"/>
+            <wp:docPr id="8" name="Imagem 8"/>
+            <wp:cNvGraphicFramePr>
+              <a:graphicFrameLocks xmlns:a="http://schemas.openxmlformats.org/drawingml/2006/main" noChangeAspect="1"/>
+            </wp:cNvGraphicFramePr>
+            <a:graphic xmlns:a="http://schemas.openxmlformats.org/drawingml/2006/main">
+              <a:graphicData uri="http://schemas.openxmlformats.org/drawingml/2006/picture">
+                <pic:pic xmlns:pic="http://schemas.openxmlformats.org/drawingml/2006/picture">
+                  <pic:nvPicPr>
+                    <pic:cNvPr id="0" name="EfetuarReserva.png"/>
+                    <pic:cNvPicPr/>
+                  </pic:nvPicPr>
+                  <pic:blipFill>
+                    <a:blip r:embed="rId19">
+                      <a:extLst>
+                        <a:ext uri="{28A0092B-C50C-407E-A947-70E740481C1C}">
+                          <a14:useLocalDpi xmlns:a14="http://schemas.microsoft.com/office/drawing/2010/main" val="0"/>
+                        </a:ext>
+                      </a:extLst>
+                    </a:blip>
+                    <a:stretch>
+                      <a:fillRect/>
+                    </a:stretch>
+                  </pic:blipFill>
+                  <pic:spPr>
+                    <a:xfrm>
+                      <a:off x="0" y="0"/>
+                      <a:ext cx="5400040" cy="3491230"/>
+                    </a:xfrm>
+                    <a:prstGeom prst="rect">
+                      <a:avLst/>
+                    </a:prstGeom>
+                  </pic:spPr>
+                </pic:pic>
+              </a:graphicData>
+            </a:graphic>
+          </wp:inline>
+        </w:drawing>
+      </w:r>
+    </w:p>
+    <w:p>
+      <w:pPr>
+        <w:spacing w:line="100" w:lineRule="atLeast"/>
+        <w:jc w:val="both"/>
+      </w:pPr>
+      <w:r>
+        <w:rPr>
+          <w:noProof/>
+        </w:rPr>
+        <w:lastRenderedPageBreak/>
+        <w:drawing>
+          <wp:inline distT="0" distB="0" distL="0" distR="0">
+            <wp:extent cx="5400040" cy="3698875"/>
+            <wp:effectExtent l="0" t="0" r="0" b="0"/>
+            <wp:docPr id="9" name="Imagem 9"/>
+            <wp:cNvGraphicFramePr>
+              <a:graphicFrameLocks xmlns:a="http://schemas.openxmlformats.org/drawingml/2006/main" noChangeAspect="1"/>
+            </wp:cNvGraphicFramePr>
+            <a:graphic xmlns:a="http://schemas.openxmlformats.org/drawingml/2006/main">
+              <a:graphicData uri="http://schemas.openxmlformats.org/drawingml/2006/picture">
+                <pic:pic xmlns:pic="http://schemas.openxmlformats.org/drawingml/2006/picture">
+                  <pic:nvPicPr>
+                    <pic:cNvPr id="0" name="CancelarReserva.png"/>
+                    <pic:cNvPicPr/>
+                  </pic:nvPicPr>
+                  <pic:blipFill>
+                    <a:blip r:embed="rId20">
+                      <a:extLst>
+                        <a:ext uri="{28A0092B-C50C-407E-A947-70E740481C1C}">
+                          <a14:useLocalDpi xmlns:a14="http://schemas.microsoft.com/office/drawing/2010/main" val="0"/>
+                        </a:ext>
+                      </a:extLst>
+                    </a:blip>
+                    <a:stretch>
+                      <a:fillRect/>
+                    </a:stretch>
+                  </pic:blipFill>
+                  <pic:spPr>
+                    <a:xfrm>
+                      <a:off x="0" y="0"/>
+                      <a:ext cx="5400040" cy="3698875"/>
+                    </a:xfrm>
+                    <a:prstGeom prst="rect">
+                      <a:avLst/>
+                    </a:prstGeom>
+                  </pic:spPr>
+                </pic:pic>
+              </a:graphicData>
+            </a:graphic>
+          </wp:inline>
+        </w:drawing>
+      </w:r>
+    </w:p>
+    <w:p>
+      <w:pPr>
+        <w:spacing w:line="100" w:lineRule="atLeast"/>
+        <w:jc w:val="both"/>
+      </w:pPr>
+      <w:bookmarkStart w:id="0" w:name="_GoBack"/>
+      <w:bookmarkEnd w:id="0"/>
     </w:p>
     <w:p>
       <w:pPr>
@@ -3631,7 +3813,6 @@
           <w:kern w:val="0"/>
           <w:u w:val="single"/>
         </w:rPr>
-        <w:lastRenderedPageBreak/>
         <w:drawing>
           <wp:inline distT="0" distB="0" distL="0" distR="0" wp14:anchorId="041327C7" wp14:editId="524B6BA2">
             <wp:extent cx="4615132" cy="2594771"/>
@@ -3648,7 +3829,7 @@
                     <pic:cNvPicPr/>
                   </pic:nvPicPr>
                   <pic:blipFill>
-                    <a:blip r:embed="rId18"/>
+                    <a:blip r:embed="rId21"/>
                     <a:stretch>
                       <a:fillRect/>
                     </a:stretch>
@@ -4008,6 +4189,7 @@
                 <w:sz w:val="22"/>
                 <w:szCs w:val="22"/>
               </w:rPr>
+              <w:lastRenderedPageBreak/>
               <w:t xml:space="preserve">(  </w:t>
             </w:r>
             <w:proofErr w:type="gramEnd"/>
@@ -4258,11 +4440,7 @@
               <w:spacing w:line="100" w:lineRule="atLeast"/>
             </w:pPr>
             <w:r>
-              <w:t xml:space="preserve">O visitante consulta acomodações conforme sua </w:t>
-            </w:r>
-            <w:r>
-              <w:lastRenderedPageBreak/>
-              <w:t>necessidade</w:t>
+              <w:t>O visitante consulta acomodações conforme sua necessidade</w:t>
             </w:r>
           </w:p>
           <w:p>
@@ -4325,7 +4503,6 @@
               <w:jc w:val="both"/>
             </w:pPr>
             <w:r>
-              <w:lastRenderedPageBreak/>
               <w:t>Fluxos Alternativos</w:t>
             </w:r>
           </w:p>
@@ -4576,16 +4753,7 @@
           <w:u w:val="single"/>
         </w:rPr>
         <w:lastRenderedPageBreak/>
-        <w:t>D</w:t>
-      </w:r>
-      <w:bookmarkStart w:id="0" w:name="_GoBack"/>
-      <w:bookmarkEnd w:id="0"/>
-      <w:r>
-        <w:rPr>
-          <w:color w:val="000000"/>
-          <w:u w:val="single"/>
-        </w:rPr>
-        <w:t>iagramas de Classes de Projeto</w:t>
+        <w:t>Diagramas de Classes de Projeto</w:t>
       </w:r>
     </w:p>
     <w:p>
@@ -4626,7 +4794,7 @@
                     <pic:cNvPicPr/>
                   </pic:nvPicPr>
                   <pic:blipFill>
-                    <a:blip r:embed="rId19"/>
+                    <a:blip r:embed="rId22"/>
                     <a:stretch>
                       <a:fillRect/>
                     </a:stretch>
@@ -4685,7 +4853,7 @@
                     <pic:cNvPicPr/>
                   </pic:nvPicPr>
                   <pic:blipFill>
-                    <a:blip r:embed="rId20"/>
+                    <a:blip r:embed="rId23"/>
                     <a:stretch>
                       <a:fillRect/>
                     </a:stretch>
@@ -4779,7 +4947,7 @@
                     </pic:cNvPicPr>
                   </pic:nvPicPr>
                   <pic:blipFill>
-                    <a:blip r:embed="rId21">
+                    <a:blip r:embed="rId24">
                       <a:extLst>
                         <a:ext uri="{28A0092B-C50C-407E-A947-70E740481C1C}">
                           <a14:useLocalDpi xmlns:a14="http://schemas.microsoft.com/office/drawing/2010/main" val="0"/>
@@ -4844,7 +5012,7 @@
                     </pic:cNvPicPr>
                   </pic:nvPicPr>
                   <pic:blipFill>
-                    <a:blip r:embed="rId22">
+                    <a:blip r:embed="rId25">
                       <a:extLst>
                         <a:ext uri="{28A0092B-C50C-407E-A947-70E740481C1C}">
                           <a14:useLocalDpi xmlns:a14="http://schemas.microsoft.com/office/drawing/2010/main" val="0"/>
@@ -4918,7 +5086,7 @@
                     </pic:cNvPicPr>
                   </pic:nvPicPr>
                   <pic:blipFill>
-                    <a:blip r:embed="rId23">
+                    <a:blip r:embed="rId26">
                       <a:extLst>
                         <a:ext uri="{28A0092B-C50C-407E-A947-70E740481C1C}">
                           <a14:useLocalDpi xmlns:a14="http://schemas.microsoft.com/office/drawing/2010/main" val="0"/>
@@ -5006,7 +5174,7 @@
                     </pic:cNvPicPr>
                   </pic:nvPicPr>
                   <pic:blipFill>
-                    <a:blip r:embed="rId24">
+                    <a:blip r:embed="rId27">
                       <a:extLst>
                         <a:ext uri="{28A0092B-C50C-407E-A947-70E740481C1C}">
                           <a14:useLocalDpi xmlns:a14="http://schemas.microsoft.com/office/drawing/2010/main" val="0"/>
@@ -5069,7 +5237,7 @@
                     </pic:cNvPicPr>
                   </pic:nvPicPr>
                   <pic:blipFill>
-                    <a:blip r:embed="rId25">
+                    <a:blip r:embed="rId28">
                       <a:extLst>
                         <a:ext uri="{28A0092B-C50C-407E-A947-70E740481C1C}">
                           <a14:useLocalDpi xmlns:a14="http://schemas.microsoft.com/office/drawing/2010/main" val="0"/>

</xml_diff>